<commit_message>
Actualización de cláusula cuarta
Se aplicaron cambios a todos los contratos en la cláusula cuarta.
</commit_message>
<xml_diff>
--- a/pdfs/templates/pdfs/casa_canario_contado.docx
+++ b/pdfs/templates/pdfs/casa_canario_contado.docx
@@ -891,11 +891,19 @@
         </w:rPr>
         <w:t>19</w:t>
       </w:r>
-      <w:r>
-        <w:rPr>
-          <w:rFonts w:ascii="Arial Narrow" w:eastAsia="Arial Narrow" w:hAnsi="Arial Narrow" w:cs="Arial Narrow"/>
-        </w:rPr>
-        <w:t>}}PROMITENTE {{SEXO_4</w:t>
+      <w:proofErr w:type="gramStart"/>
+      <w:r>
+        <w:rPr>
+          <w:rFonts w:ascii="Arial Narrow" w:eastAsia="Arial Narrow" w:hAnsi="Arial Narrow" w:cs="Arial Narrow"/>
+        </w:rPr>
+        <w:t>}}PROMITENTE</w:t>
+      </w:r>
+      <w:proofErr w:type="gramEnd"/>
+      <w:r>
+        <w:rPr>
+          <w:rFonts w:ascii="Arial Narrow" w:eastAsia="Arial Narrow" w:hAnsi="Arial Narrow" w:cs="Arial Narrow"/>
+        </w:rPr>
+        <w:t xml:space="preserve"> {{SEXO_4</w:t>
       </w:r>
       <w:r>
         <w:rPr>
@@ -1115,14 +1123,29 @@
         <w:rPr>
           <w:rFonts w:ascii="Arial Narrow" w:eastAsia="Arial Narrow" w:hAnsi="Arial Narrow" w:cs="Arial Narrow"/>
         </w:rPr>
-        <w:t xml:space="preserve">ÉNDEZ CORTÉS </w:t>
-      </w:r>
-      <w:r>
-        <w:rPr>
-          <w:rFonts w:ascii="Arial Narrow" w:eastAsia="Arial Narrow" w:hAnsi="Arial Narrow" w:cs="Arial Narrow"/>
-          <w:color w:val="000000"/>
-        </w:rPr>
-        <w:t xml:space="preserve">. </w:t>
+        <w:t xml:space="preserve">ÉNDEZ </w:t>
+      </w:r>
+      <w:proofErr w:type="gramStart"/>
+      <w:r>
+        <w:rPr>
+          <w:rFonts w:ascii="Arial Narrow" w:eastAsia="Arial Narrow" w:hAnsi="Arial Narrow" w:cs="Arial Narrow"/>
+        </w:rPr>
+        <w:t xml:space="preserve">CORTÉS </w:t>
+      </w:r>
+      <w:r>
+        <w:rPr>
+          <w:rFonts w:ascii="Arial Narrow" w:eastAsia="Arial Narrow" w:hAnsi="Arial Narrow" w:cs="Arial Narrow"/>
+          <w:color w:val="000000"/>
+        </w:rPr>
+        <w:t>.</w:t>
+      </w:r>
+      <w:proofErr w:type="gramEnd"/>
+      <w:r>
+        <w:rPr>
+          <w:rFonts w:ascii="Arial Narrow" w:eastAsia="Arial Narrow" w:hAnsi="Arial Narrow" w:cs="Arial Narrow"/>
+          <w:color w:val="000000"/>
+        </w:rPr>
+        <w:t xml:space="preserve"> </w:t>
       </w:r>
     </w:p>
     <w:p>
@@ -1201,8 +1224,16 @@
         <w:rPr>
           <w:rFonts w:ascii="Arial Narrow" w:eastAsia="Arial Narrow" w:hAnsi="Arial Narrow" w:cs="Arial Narrow"/>
         </w:rPr>
-        <w:t>CRISTINA GARCÍA GARCÍA</w:t>
-      </w:r>
+        <w:t xml:space="preserve">CRISTINA GARCÍA </w:t>
+      </w:r>
+      <w:proofErr w:type="spellStart"/>
+      <w:r>
+        <w:rPr>
+          <w:rFonts w:ascii="Arial Narrow" w:eastAsia="Arial Narrow" w:hAnsi="Arial Narrow" w:cs="Arial Narrow"/>
+        </w:rPr>
+        <w:t>GARCÍA</w:t>
+      </w:r>
+      <w:proofErr w:type="spellEnd"/>
       <w:r>
         <w:rPr>
           <w:rFonts w:ascii="Arial Narrow" w:eastAsia="Arial Narrow" w:hAnsi="Arial Narrow" w:cs="Arial Narrow"/>
@@ -1626,7 +1657,21 @@
         <w:rPr>
           <w:rFonts w:ascii="Arial Narrow" w:eastAsia="Arial Narrow" w:hAnsi="Arial Narrow" w:cs="Arial Narrow"/>
         </w:rPr>
-        <w:t>COMO APARTADO Y A LA FIRMA DEL PRESENTE CONTRATO “{{SEXO_3}} PROMITENTE {{SEXO_4}}” LE ENTREGA {{SEXO_7}}PROMITENTE {{SEXO_2}}”, LA CANTIDAD DE ${{APARTADO_FINANCIAMIENTO}} ({{LETRA_APARTADO}} PESOS 00/100 MONEDA NACIONAL), POR LO QUE “{{SEXO_1}} PROMITENTE {{SEXO_2}}” OTORGA POR ESTE MEDIO, EL COMPROBANTE QUE AMPARA EL PAGO REALIZADO EN DICHA OPERACIÓN.</w:t>
+        <w:t>COMO APARTADO Y A LA FIRMA DEL PRESENTE CONTRATO “{{SEXO_3}} PROMITENTE {{SEXO_4}}” LE ENTREGA {{SEXO_7</w:t>
+      </w:r>
+      <w:proofErr w:type="gramStart"/>
+      <w:r>
+        <w:rPr>
+          <w:rFonts w:ascii="Arial Narrow" w:eastAsia="Arial Narrow" w:hAnsi="Arial Narrow" w:cs="Arial Narrow"/>
+        </w:rPr>
+        <w:t>}}PROMITENTE</w:t>
+      </w:r>
+      <w:proofErr w:type="gramEnd"/>
+      <w:r>
+        <w:rPr>
+          <w:rFonts w:ascii="Arial Narrow" w:eastAsia="Arial Narrow" w:hAnsi="Arial Narrow" w:cs="Arial Narrow"/>
+        </w:rPr>
+        <w:t xml:space="preserve"> {{SEXO_2}}”, LA CANTIDAD DE ${{APARTADO_FINANCIAMIENTO}} ({{LETRA_APARTADO}} PESOS 00/100 MONEDA NACIONAL), POR LO QUE “{{SEXO_1}} PROMITENTE {{SEXO_2}}” OTORGA POR ESTE MEDIO, EL COMPROBANTE QUE AMPARA EL PAGO REALIZADO EN DICHA OPERACIÓN.</w:t>
       </w:r>
     </w:p>
     <w:p>
@@ -1662,7 +1707,21 @@
         <w:rPr>
           <w:rFonts w:ascii="Arial Narrow" w:eastAsia="Arial Narrow" w:hAnsi="Arial Narrow" w:cs="Arial Narrow"/>
         </w:rPr>
-        <w:t>{% if CLAUSULA_PAGO %}</w:t>
+        <w:t xml:space="preserve">{% </w:t>
+      </w:r>
+      <w:proofErr w:type="spellStart"/>
+      <w:r>
+        <w:rPr>
+          <w:rFonts w:ascii="Arial Narrow" w:eastAsia="Arial Narrow" w:hAnsi="Arial Narrow" w:cs="Arial Narrow"/>
+        </w:rPr>
+        <w:t>if</w:t>
+      </w:r>
+      <w:proofErr w:type="spellEnd"/>
+      <w:r>
+        <w:rPr>
+          <w:rFonts w:ascii="Arial Narrow" w:eastAsia="Arial Narrow" w:hAnsi="Arial Narrow" w:cs="Arial Narrow"/>
+        </w:rPr>
+        <w:t xml:space="preserve"> CLAUSULA_PAGO %}</w:t>
       </w:r>
     </w:p>
     <w:p>
@@ -1697,7 +1756,21 @@
         <w:rPr>
           <w:rFonts w:ascii="Arial Narrow" w:eastAsia="Arial Narrow" w:hAnsi="Arial Narrow" w:cs="Arial Narrow"/>
         </w:rPr>
-        <w:t>{% endif %}</w:t>
+        <w:t xml:space="preserve">{% </w:t>
+      </w:r>
+      <w:proofErr w:type="spellStart"/>
+      <w:r>
+        <w:rPr>
+          <w:rFonts w:ascii="Arial Narrow" w:eastAsia="Arial Narrow" w:hAnsi="Arial Narrow" w:cs="Arial Narrow"/>
+        </w:rPr>
+        <w:t>endif</w:t>
+      </w:r>
+      <w:proofErr w:type="spellEnd"/>
+      <w:r>
+        <w:rPr>
+          <w:rFonts w:ascii="Arial Narrow" w:eastAsia="Arial Narrow" w:hAnsi="Arial Narrow" w:cs="Arial Narrow"/>
+        </w:rPr>
+        <w:t xml:space="preserve"> %}</w:t>
       </w:r>
     </w:p>
     <w:p>
@@ -1717,7 +1790,21 @@
         <w:rPr>
           <w:rFonts w:ascii="Arial Narrow" w:eastAsia="Arial Narrow" w:hAnsi="Arial Narrow" w:cs="Arial Narrow"/>
         </w:rPr>
-        <w:t>EL PAGO DEBERÁ DE SER REALIZADO A BENEFICIO {{SEXO_8}}PROMITENTE {{SEXO_2}}</w:t>
+        <w:t>EL PAGO DEBERÁ DE SER REALIZADO A BENEFICIO {{SEXO_8</w:t>
+      </w:r>
+      <w:proofErr w:type="gramStart"/>
+      <w:r>
+        <w:rPr>
+          <w:rFonts w:ascii="Arial Narrow" w:eastAsia="Arial Narrow" w:hAnsi="Arial Narrow" w:cs="Arial Narrow"/>
+        </w:rPr>
+        <w:t>}}PROMITENTE</w:t>
+      </w:r>
+      <w:proofErr w:type="gramEnd"/>
+      <w:r>
+        <w:rPr>
+          <w:rFonts w:ascii="Arial Narrow" w:eastAsia="Arial Narrow" w:hAnsi="Arial Narrow" w:cs="Arial Narrow"/>
+        </w:rPr>
+        <w:t xml:space="preserve"> {{SEXO_2}}</w:t>
       </w:r>
       <w:r>
         <w:rPr>
@@ -1927,7 +2014,21 @@
         <w:rPr>
           <w:rFonts w:ascii="Arial Narrow" w:eastAsia="Arial Narrow" w:hAnsi="Arial Narrow" w:cs="Arial Narrow"/>
         </w:rPr>
-        <w:t>8}}PROMITENTE {{SEXO_4}}</w:t>
+        <w:t>8</w:t>
+      </w:r>
+      <w:proofErr w:type="gramStart"/>
+      <w:r>
+        <w:rPr>
+          <w:rFonts w:ascii="Arial Narrow" w:eastAsia="Arial Narrow" w:hAnsi="Arial Narrow" w:cs="Arial Narrow"/>
+        </w:rPr>
+        <w:t>}}PROMITENTE</w:t>
+      </w:r>
+      <w:proofErr w:type="gramEnd"/>
+      <w:r>
+        <w:rPr>
+          <w:rFonts w:ascii="Arial Narrow" w:eastAsia="Arial Narrow" w:hAnsi="Arial Narrow" w:cs="Arial Narrow"/>
+        </w:rPr>
+        <w:t xml:space="preserve"> {{SEXO_4}}</w:t>
       </w:r>
       <w:r>
         <w:rPr>
@@ -1988,7 +2089,21 @@
         <w:rPr>
           <w:rFonts w:ascii="Arial Narrow" w:eastAsia="Arial Narrow" w:hAnsi="Arial Narrow" w:cs="Arial Narrow"/>
         </w:rPr>
-        <w:t>8}}PROMITENTE {{SEXO_4}}</w:t>
+        <w:t>8</w:t>
+      </w:r>
+      <w:proofErr w:type="gramStart"/>
+      <w:r>
+        <w:rPr>
+          <w:rFonts w:ascii="Arial Narrow" w:eastAsia="Arial Narrow" w:hAnsi="Arial Narrow" w:cs="Arial Narrow"/>
+        </w:rPr>
+        <w:t>}}PROMITENTE</w:t>
+      </w:r>
+      <w:proofErr w:type="gramEnd"/>
+      <w:r>
+        <w:rPr>
+          <w:rFonts w:ascii="Arial Narrow" w:eastAsia="Arial Narrow" w:hAnsi="Arial Narrow" w:cs="Arial Narrow"/>
+        </w:rPr>
+        <w:t xml:space="preserve"> {{SEXO_4}}</w:t>
       </w:r>
       <w:r>
         <w:rPr>
@@ -2049,7 +2164,23 @@
           <w:rFonts w:ascii="Arial Narrow" w:eastAsia="Arial Narrow" w:hAnsi="Arial Narrow" w:cs="Arial Narrow"/>
           <w:color w:val="000000"/>
         </w:rPr>
-        <w:t>{{SEXO_7}}PROMITENTE {{SEXO_2}}</w:t>
+        <w:t>{{SEXO_7</w:t>
+      </w:r>
+      <w:proofErr w:type="gramStart"/>
+      <w:r>
+        <w:rPr>
+          <w:rFonts w:ascii="Arial Narrow" w:eastAsia="Arial Narrow" w:hAnsi="Arial Narrow" w:cs="Arial Narrow"/>
+          <w:color w:val="000000"/>
+        </w:rPr>
+        <w:t>}}PROMITENTE</w:t>
+      </w:r>
+      <w:proofErr w:type="gramEnd"/>
+      <w:r>
+        <w:rPr>
+          <w:rFonts w:ascii="Arial Narrow" w:eastAsia="Arial Narrow" w:hAnsi="Arial Narrow" w:cs="Arial Narrow"/>
+          <w:color w:val="000000"/>
+        </w:rPr>
+        <w:t xml:space="preserve"> {{SEXO_2}}</w:t>
       </w:r>
       <w:r>
         <w:rPr>
@@ -2137,7 +2268,23 @@
           <w:rFonts w:ascii="Arial Narrow" w:eastAsia="Arial Narrow" w:hAnsi="Arial Narrow" w:cs="Arial Narrow"/>
           <w:color w:val="000000"/>
         </w:rPr>
-        <w:t>. POR LO CUAL, SE EXIME DE TODA RESPONSABILIDAD {{SEXO_7}}PROMITENTE {{SEXO_2}}</w:t>
+        <w:t>. POR LO CUAL, SE EXIME DE TODA RESPONSABILIDAD {{SEXO_7</w:t>
+      </w:r>
+      <w:proofErr w:type="gramStart"/>
+      <w:r>
+        <w:rPr>
+          <w:rFonts w:ascii="Arial Narrow" w:eastAsia="Arial Narrow" w:hAnsi="Arial Narrow" w:cs="Arial Narrow"/>
+          <w:color w:val="000000"/>
+        </w:rPr>
+        <w:t>}}PROMITENTE</w:t>
+      </w:r>
+      <w:proofErr w:type="gramEnd"/>
+      <w:r>
+        <w:rPr>
+          <w:rFonts w:ascii="Arial Narrow" w:eastAsia="Arial Narrow" w:hAnsi="Arial Narrow" w:cs="Arial Narrow"/>
+          <w:color w:val="000000"/>
+        </w:rPr>
+        <w:t xml:space="preserve"> {{SEXO_2}}</w:t>
       </w:r>
       <w:r>
         <w:rPr>
@@ -2178,7 +2325,23 @@
           <w:rFonts w:ascii="Arial Narrow" w:eastAsia="Arial Narrow" w:hAnsi="Arial Narrow" w:cs="Arial Narrow"/>
           <w:color w:val="000000"/>
         </w:rPr>
-        <w:t>8}}PROMITENTE {{SEXO_4}}</w:t>
+        <w:t>8</w:t>
+      </w:r>
+      <w:proofErr w:type="gramStart"/>
+      <w:r>
+        <w:rPr>
+          <w:rFonts w:ascii="Arial Narrow" w:eastAsia="Arial Narrow" w:hAnsi="Arial Narrow" w:cs="Arial Narrow"/>
+          <w:color w:val="000000"/>
+        </w:rPr>
+        <w:t>}}PROMITENTE</w:t>
+      </w:r>
+      <w:proofErr w:type="gramEnd"/>
+      <w:r>
+        <w:rPr>
+          <w:rFonts w:ascii="Arial Narrow" w:eastAsia="Arial Narrow" w:hAnsi="Arial Narrow" w:cs="Arial Narrow"/>
+          <w:color w:val="000000"/>
+        </w:rPr>
+        <w:t xml:space="preserve"> {{SEXO_4}}</w:t>
       </w:r>
       <w:r>
         <w:rPr>
@@ -2249,12 +2412,21 @@
         </w:rPr>
         <w:t>18</w:t>
       </w:r>
-      <w:r>
-        <w:rPr>
-          <w:rFonts w:ascii="Arial Narrow" w:eastAsia="Arial Narrow" w:hAnsi="Arial Narrow" w:cs="Arial Narrow"/>
-          <w:color w:val="000000"/>
-        </w:rPr>
-        <w:t>}}PROMITENTE {{SEXO_</w:t>
+      <w:proofErr w:type="gramStart"/>
+      <w:r>
+        <w:rPr>
+          <w:rFonts w:ascii="Arial Narrow" w:eastAsia="Arial Narrow" w:hAnsi="Arial Narrow" w:cs="Arial Narrow"/>
+          <w:color w:val="000000"/>
+        </w:rPr>
+        <w:t>}}PROMITENTE</w:t>
+      </w:r>
+      <w:proofErr w:type="gramEnd"/>
+      <w:r>
+        <w:rPr>
+          <w:rFonts w:ascii="Arial Narrow" w:eastAsia="Arial Narrow" w:hAnsi="Arial Narrow" w:cs="Arial Narrow"/>
+          <w:color w:val="000000"/>
+        </w:rPr>
+        <w:t xml:space="preserve"> {{SEXO_</w:t>
       </w:r>
       <w:r>
         <w:rPr>
@@ -2609,56 +2781,7 @@
           <w:rFonts w:ascii="Arial Narrow" w:eastAsia="Arial Narrow" w:hAnsi="Arial Narrow" w:cs="Arial Narrow"/>
           <w:color w:val="000000"/>
         </w:rPr>
-        <w:t xml:space="preserve"> SE DESLINDA DE TODA RESPONSABILIDAD RESPECTO DE LOS TRÁMITES Y CONSECUENCIAS DERIVADAS DE DICHA OMISIÓN. EN CASO DE QUE NO SE FIRME</w:t>
-      </w:r>
-      <w:r>
-        <w:rPr>
-          <w:rFonts w:ascii="Arial Narrow" w:eastAsia="Arial Narrow" w:hAnsi="Arial Narrow" w:cs="Arial Narrow"/>
-        </w:rPr>
-        <w:t>N LOS DOCUMENTOS QUE, CONFORME A LOS USOS Y DISPOSICIONES INTERNAS DE LA AUTORIDAD CORRESPONDIENTE, ACREDITEN LA POSESIÓN DEL PREDIO</w:t>
-      </w:r>
-      <w:r>
-        <w:rPr>
-          <w:rFonts w:ascii="Arial Narrow" w:eastAsia="Arial Narrow" w:hAnsi="Arial Narrow" w:cs="Arial Narrow"/>
-          <w:color w:val="000000"/>
-        </w:rPr>
-        <w:t xml:space="preserve"> DENTRO DEL PLAZO SEÑALADO, </w:t>
-      </w:r>
-      <w:r>
-        <w:rPr>
-          <w:rFonts w:ascii="Arial Narrow" w:eastAsia="Arial Narrow" w:hAnsi="Arial Narrow" w:cs="Arial Narrow"/>
-          <w:color w:val="000000"/>
-        </w:rPr>
-        <w:t>“</w:t>
-      </w:r>
-      <w:r>
-        <w:rPr>
-          <w:rFonts w:ascii="Arial Narrow" w:eastAsia="Arial Narrow" w:hAnsi="Arial Narrow" w:cs="Arial Narrow"/>
-          <w:color w:val="000000"/>
-        </w:rPr>
-        <w:t>{{SEXO_3}} PROMITENTE {{SEXO_4}}</w:t>
-      </w:r>
-      <w:r>
-        <w:rPr>
-          <w:rFonts w:ascii="Arial Narrow" w:eastAsia="Arial Narrow" w:hAnsi="Arial Narrow" w:cs="Arial Narrow"/>
-          <w:color w:val="000000"/>
-        </w:rPr>
-        <w:t>”</w:t>
-      </w:r>
-      <w:r>
-        <w:rPr>
-          <w:rFonts w:ascii="Arial Narrow" w:eastAsia="Arial Narrow" w:hAnsi="Arial Narrow" w:cs="Arial Narrow"/>
-          <w:color w:val="000000"/>
-        </w:rPr>
-        <w:t xml:space="preserve"> SERÁ RESPONSABLE DE CUBRIR LOS GASTOS ADICIONALES QUE SE GENEREN POR EL RETRASO EN EL TRÁMITE</w:t>
-      </w:r>
-      <w:bookmarkEnd w:id="5"/>
-      <w:r>
-        <w:rPr>
-          <w:rFonts w:ascii="Arial Narrow" w:eastAsia="Arial Narrow" w:hAnsi="Arial Narrow" w:cs="Arial Narrow"/>
-          <w:color w:val="000000"/>
-        </w:rPr>
-        <w:t>.</w:t>
+        <w:t xml:space="preserve"> SE DESLINDA DE TODA RESPONSABILIDAD RESPECTO DE LOS TRÁMITES Y CONSECUENCIAS DERIVADAS DE DICHA OMISIÓN. </w:t>
       </w:r>
     </w:p>
     <w:p>
@@ -2674,31 +2797,243 @@
           <w:color w:val="000000"/>
         </w:rPr>
       </w:pPr>
+      <w:r>
+        <w:rPr>
+          <w:rFonts w:ascii="Arial Narrow" w:eastAsia="Arial Narrow" w:hAnsi="Arial Narrow" w:cs="Arial Narrow"/>
+          <w:color w:val="000000"/>
+        </w:rPr>
+        <w:t xml:space="preserve">UNA VEZ TRANSCURRIDO EL PLAZO CONCEDIDO PARA LA ELABORACIÓN DEL DOCUMENTO CORRESPONDIENTE, SERÁ RESPONSABILIDAD EXCLUSIVA </w:t>
+      </w:r>
+      <w:r>
+        <w:rPr>
+          <w:rFonts w:ascii="Arial Narrow" w:eastAsia="Arial Narrow" w:hAnsi="Arial Narrow" w:cs="Arial Narrow"/>
+          <w:color w:val="000000"/>
+        </w:rPr>
+        <w:t>{{SEXO_18</w:t>
+      </w:r>
+      <w:proofErr w:type="gramStart"/>
+      <w:r>
+        <w:rPr>
+          <w:rFonts w:ascii="Arial Narrow" w:eastAsia="Arial Narrow" w:hAnsi="Arial Narrow" w:cs="Arial Narrow"/>
+          <w:color w:val="000000"/>
+        </w:rPr>
+        <w:t>}}</w:t>
+      </w:r>
+      <w:r>
+        <w:rPr>
+          <w:rFonts w:ascii="Arial Narrow" w:eastAsia="Arial Narrow" w:hAnsi="Arial Narrow" w:cs="Arial Narrow"/>
+          <w:color w:val="000000"/>
+        </w:rPr>
+        <w:t>PROMITENTE</w:t>
+      </w:r>
+      <w:proofErr w:type="gramEnd"/>
+      <w:r>
+        <w:rPr>
+          <w:rFonts w:ascii="Arial Narrow" w:eastAsia="Arial Narrow" w:hAnsi="Arial Narrow" w:cs="Arial Narrow"/>
+          <w:color w:val="000000"/>
+        </w:rPr>
+        <w:t xml:space="preserve"> </w:t>
+      </w:r>
+      <w:r>
+        <w:rPr>
+          <w:rFonts w:ascii="Arial Narrow" w:eastAsia="Arial Narrow" w:hAnsi="Arial Narrow" w:cs="Arial Narrow"/>
+          <w:color w:val="000000"/>
+        </w:rPr>
+        <w:t>{{SEXO_4}}</w:t>
+      </w:r>
+      <w:r>
+        <w:rPr>
+          <w:rFonts w:ascii="Arial Narrow" w:eastAsia="Arial Narrow" w:hAnsi="Arial Narrow" w:cs="Arial Narrow"/>
+          <w:color w:val="000000"/>
+        </w:rPr>
+        <w:t xml:space="preserve">” REALIZAR TODAS LAS GESTIONES NECESARIAS PARA LA FORMALIZACIÓN DE LA OPERACIÓN, ASUMIENDO ÍNTEGRAMENTE TODOS LOS GASTOS QUE SE GENEREN, INCLUYENDO IMPUESTOS, DERECHOS, CONTRIBUCIONES, HONORARIOS Y CUALQUIER OTRO CONCEPTO RELACIONADO. ASIMISMO, CORRESPONDERÁ </w:t>
+      </w:r>
+      <w:r>
+        <w:rPr>
+          <w:rFonts w:ascii="Arial Narrow" w:eastAsia="Arial Narrow" w:hAnsi="Arial Narrow" w:cs="Arial Narrow"/>
+          <w:color w:val="000000"/>
+        </w:rPr>
+        <w:t>{{SEXO_19</w:t>
+      </w:r>
+      <w:proofErr w:type="gramStart"/>
+      <w:r>
+        <w:rPr>
+          <w:rFonts w:ascii="Arial Narrow" w:eastAsia="Arial Narrow" w:hAnsi="Arial Narrow" w:cs="Arial Narrow"/>
+          <w:color w:val="000000"/>
+        </w:rPr>
+        <w:t>}}</w:t>
+      </w:r>
+      <w:r>
+        <w:rPr>
+          <w:rFonts w:ascii="Arial Narrow" w:eastAsia="Arial Narrow" w:hAnsi="Arial Narrow" w:cs="Arial Narrow"/>
+          <w:color w:val="000000"/>
+        </w:rPr>
+        <w:t>PROMITENTE</w:t>
+      </w:r>
+      <w:proofErr w:type="gramEnd"/>
+      <w:r>
+        <w:rPr>
+          <w:rFonts w:ascii="Arial Narrow" w:eastAsia="Arial Narrow" w:hAnsi="Arial Narrow" w:cs="Arial Narrow"/>
+          <w:color w:val="000000"/>
+        </w:rPr>
+        <w:t xml:space="preserve"> </w:t>
+      </w:r>
+      <w:r>
+        <w:rPr>
+          <w:rFonts w:ascii="Arial Narrow" w:eastAsia="Arial Narrow" w:hAnsi="Arial Narrow" w:cs="Arial Narrow"/>
+          <w:color w:val="000000"/>
+        </w:rPr>
+        <w:t>{{SEXO_4}}</w:t>
+      </w:r>
+      <w:r>
+        <w:rPr>
+          <w:rFonts w:ascii="Arial Narrow" w:eastAsia="Arial Narrow" w:hAnsi="Arial Narrow" w:cs="Arial Narrow"/>
+          <w:color w:val="000000"/>
+        </w:rPr>
+        <w:t>” COORDINAR Y GARANTIZAR LA PRESENCIA DEL PROPIETARIO ANTE LA AUTORIDAD CORRESPONDIENTE, QUEDANDO “</w:t>
+      </w:r>
+      <w:r>
+        <w:rPr>
+          <w:rFonts w:ascii="Arial Narrow" w:eastAsia="Arial Narrow" w:hAnsi="Arial Narrow" w:cs="Arial Narrow"/>
+          <w:color w:val="000000"/>
+        </w:rPr>
+        <w:t>{{SEXO_1}}</w:t>
+      </w:r>
+      <w:r>
+        <w:rPr>
+          <w:rFonts w:ascii="Arial Narrow" w:eastAsia="Arial Narrow" w:hAnsi="Arial Narrow" w:cs="Arial Narrow"/>
+          <w:color w:val="000000"/>
+        </w:rPr>
+        <w:t xml:space="preserve"> PROMITENTE </w:t>
+      </w:r>
+      <w:r>
+        <w:rPr>
+          <w:rFonts w:ascii="Arial Narrow" w:eastAsia="Arial Narrow" w:hAnsi="Arial Narrow" w:cs="Arial Narrow"/>
+          <w:color w:val="000000"/>
+        </w:rPr>
+        <w:t>{{SEXO_2}}</w:t>
+      </w:r>
+      <w:r>
+        <w:rPr>
+          <w:rFonts w:ascii="Arial Narrow" w:eastAsia="Arial Narrow" w:hAnsi="Arial Narrow" w:cs="Arial Narrow"/>
+          <w:color w:val="000000"/>
+        </w:rPr>
+        <w:t>” LIBERADO DE TODA OBLIGACIÓN EN ESTE SENTIDO.</w:t>
+      </w:r>
+    </w:p>
+    <w:p>
+      <w:pPr>
+        <w:tabs>
+          <w:tab w:val="left" w:pos="142"/>
+        </w:tabs>
+        <w:spacing w:line="276" w:lineRule="auto"/>
+        <w:ind w:right="-660"/>
+        <w:jc w:val="both"/>
+        <w:rPr>
+          <w:rFonts w:ascii="Arial Narrow" w:eastAsia="Arial Narrow" w:hAnsi="Arial Narrow" w:cs="Arial Narrow"/>
+          <w:color w:val="000000"/>
+        </w:rPr>
+      </w:pPr>
       <w:bookmarkStart w:id="6" w:name="_Hlk207800747"/>
+      <w:bookmarkEnd w:id="5"/>
       <w:r>
         <w:rPr>
           <w:rFonts w:ascii="Arial Narrow" w:eastAsia="Arial Narrow" w:hAnsi="Arial Narrow" w:cs="Arial Narrow"/>
           <w:b/>
           <w:bCs/>
         </w:rPr>
-        <w:t>{% if CLAUSULA_DESLINDE %}</w:t>
-      </w:r>
+        <w:t xml:space="preserve">{% </w:t>
+      </w:r>
+      <w:proofErr w:type="spellStart"/>
       <w:r>
         <w:rPr>
           <w:rFonts w:ascii="Arial Narrow" w:eastAsia="Arial Narrow" w:hAnsi="Arial Narrow" w:cs="Arial Narrow"/>
           <w:b/>
           <w:bCs/>
-          <w:color w:val="000000"/>
-        </w:rPr>
-        <w:t>{{ CLAUSULA_DESLINDE }}</w:t>
-      </w:r>
+        </w:rPr>
+        <w:t>if</w:t>
+      </w:r>
+      <w:proofErr w:type="spellEnd"/>
       <w:r>
         <w:rPr>
           <w:rFonts w:ascii="Arial Narrow" w:eastAsia="Arial Narrow" w:hAnsi="Arial Narrow" w:cs="Arial Narrow"/>
           <w:b/>
           <w:bCs/>
         </w:rPr>
-        <w:t>{% endif %}</w:t>
+        <w:t xml:space="preserve"> CLAUSULA_DESLINDE </w:t>
+      </w:r>
+      <w:proofErr w:type="gramStart"/>
+      <w:r>
+        <w:rPr>
+          <w:rFonts w:ascii="Arial Narrow" w:eastAsia="Arial Narrow" w:hAnsi="Arial Narrow" w:cs="Arial Narrow"/>
+          <w:b/>
+          <w:bCs/>
+        </w:rPr>
+        <w:t>%}</w:t>
+      </w:r>
+      <w:r>
+        <w:rPr>
+          <w:rFonts w:ascii="Arial Narrow" w:eastAsia="Arial Narrow" w:hAnsi="Arial Narrow" w:cs="Arial Narrow"/>
+          <w:b/>
+          <w:bCs/>
+          <w:color w:val="000000"/>
+        </w:rPr>
+        <w:t>{{ CLAUSULA</w:t>
+      </w:r>
+      <w:proofErr w:type="gramEnd"/>
+      <w:r>
+        <w:rPr>
+          <w:rFonts w:ascii="Arial Narrow" w:eastAsia="Arial Narrow" w:hAnsi="Arial Narrow" w:cs="Arial Narrow"/>
+          <w:b/>
+          <w:bCs/>
+          <w:color w:val="000000"/>
+        </w:rPr>
+        <w:t>_</w:t>
+      </w:r>
+      <w:proofErr w:type="gramStart"/>
+      <w:r>
+        <w:rPr>
+          <w:rFonts w:ascii="Arial Narrow" w:eastAsia="Arial Narrow" w:hAnsi="Arial Narrow" w:cs="Arial Narrow"/>
+          <w:b/>
+          <w:bCs/>
+          <w:color w:val="000000"/>
+        </w:rPr>
+        <w:t>DESLINDE }}</w:t>
+      </w:r>
+      <w:r>
+        <w:rPr>
+          <w:rFonts w:ascii="Arial Narrow" w:eastAsia="Arial Narrow" w:hAnsi="Arial Narrow" w:cs="Arial Narrow"/>
+          <w:b/>
+          <w:bCs/>
+        </w:rPr>
+        <w:t>{</w:t>
+      </w:r>
+      <w:proofErr w:type="gramEnd"/>
+      <w:r>
+        <w:rPr>
+          <w:rFonts w:ascii="Arial Narrow" w:eastAsia="Arial Narrow" w:hAnsi="Arial Narrow" w:cs="Arial Narrow"/>
+          <w:b/>
+          <w:bCs/>
+        </w:rPr>
+        <w:t xml:space="preserve">% </w:t>
+      </w:r>
+      <w:proofErr w:type="spellStart"/>
+      <w:r>
+        <w:rPr>
+          <w:rFonts w:ascii="Arial Narrow" w:eastAsia="Arial Narrow" w:hAnsi="Arial Narrow" w:cs="Arial Narrow"/>
+          <w:b/>
+          <w:bCs/>
+        </w:rPr>
+        <w:t>endif</w:t>
+      </w:r>
+      <w:proofErr w:type="spellEnd"/>
+      <w:r>
+        <w:rPr>
+          <w:rFonts w:ascii="Arial Narrow" w:eastAsia="Arial Narrow" w:hAnsi="Arial Narrow" w:cs="Arial Narrow"/>
+          <w:b/>
+          <w:bCs/>
+        </w:rPr>
+        <w:t xml:space="preserve"> %}</w:t>
       </w:r>
       <w:bookmarkEnd w:id="6"/>
     </w:p>
@@ -2720,12 +3055,37 @@
         </w:rPr>
       </w:pPr>
       <w:bookmarkStart w:id="7" w:name="_Hlk207800757"/>
-      <w:r>
-        <w:rPr>
-          <w:rFonts w:ascii="Arial Narrow" w:eastAsia="Arial Narrow" w:hAnsi="Arial Narrow" w:cs="Arial Narrow"/>
-          <w:b/>
-        </w:rPr>
-        <w:t>{{ NUM_QUINTA }}</w:t>
+      <w:proofErr w:type="gramStart"/>
+      <w:r>
+        <w:rPr>
+          <w:rFonts w:ascii="Arial Narrow" w:eastAsia="Arial Narrow" w:hAnsi="Arial Narrow" w:cs="Arial Narrow"/>
+          <w:b/>
+        </w:rPr>
+        <w:t>{{ NUM</w:t>
+      </w:r>
+      <w:proofErr w:type="gramEnd"/>
+      <w:r>
+        <w:rPr>
+          <w:rFonts w:ascii="Arial Narrow" w:eastAsia="Arial Narrow" w:hAnsi="Arial Narrow" w:cs="Arial Narrow"/>
+          <w:b/>
+        </w:rPr>
+        <w:t>_</w:t>
+      </w:r>
+      <w:proofErr w:type="gramStart"/>
+      <w:r>
+        <w:rPr>
+          <w:rFonts w:ascii="Arial Narrow" w:eastAsia="Arial Narrow" w:hAnsi="Arial Narrow" w:cs="Arial Narrow"/>
+          <w:b/>
+        </w:rPr>
+        <w:t>QUINTA }</w:t>
+      </w:r>
+      <w:proofErr w:type="gramEnd"/>
+      <w:r>
+        <w:rPr>
+          <w:rFonts w:ascii="Arial Narrow" w:eastAsia="Arial Narrow" w:hAnsi="Arial Narrow" w:cs="Arial Narrow"/>
+          <w:b/>
+        </w:rPr>
+        <w:t>}</w:t>
       </w:r>
       <w:bookmarkEnd w:id="7"/>
       <w:r>
@@ -2862,13 +3222,23 @@
         </w:rPr>
       </w:pPr>
       <w:bookmarkStart w:id="9" w:name="_Hlk207800811"/>
-      <w:r>
-        <w:rPr>
-          <w:rFonts w:ascii="Arial Narrow" w:eastAsia="Arial Narrow" w:hAnsi="Arial Narrow" w:cs="Arial Narrow"/>
-          <w:b/>
-        </w:rPr>
-        <w:t>{{ NUM_</w:t>
-      </w:r>
+      <w:proofErr w:type="gramStart"/>
+      <w:r>
+        <w:rPr>
+          <w:rFonts w:ascii="Arial Narrow" w:eastAsia="Arial Narrow" w:hAnsi="Arial Narrow" w:cs="Arial Narrow"/>
+          <w:b/>
+        </w:rPr>
+        <w:t>{{ NUM</w:t>
+      </w:r>
+      <w:proofErr w:type="gramEnd"/>
+      <w:r>
+        <w:rPr>
+          <w:rFonts w:ascii="Arial Narrow" w:eastAsia="Arial Narrow" w:hAnsi="Arial Narrow" w:cs="Arial Narrow"/>
+          <w:b/>
+        </w:rPr>
+        <w:t>_</w:t>
+      </w:r>
+      <w:proofErr w:type="gramStart"/>
       <w:r>
         <w:rPr>
           <w:rFonts w:ascii="Arial Narrow" w:eastAsia="Arial Narrow" w:hAnsi="Arial Narrow" w:cs="Arial Narrow"/>
@@ -2881,7 +3251,15 @@
           <w:rFonts w:ascii="Arial Narrow" w:eastAsia="Arial Narrow" w:hAnsi="Arial Narrow" w:cs="Arial Narrow"/>
           <w:b/>
         </w:rPr>
-        <w:t xml:space="preserve"> }}</w:t>
+        <w:t xml:space="preserve"> }</w:t>
+      </w:r>
+      <w:proofErr w:type="gramEnd"/>
+      <w:r>
+        <w:rPr>
+          <w:rFonts w:ascii="Arial Narrow" w:eastAsia="Arial Narrow" w:hAnsi="Arial Narrow" w:cs="Arial Narrow"/>
+          <w:b/>
+        </w:rPr>
+        <w:t>}</w:t>
       </w:r>
       <w:bookmarkEnd w:id="9"/>
       <w:r>
@@ -2912,13 +3290,23 @@
         </w:rPr>
       </w:pPr>
       <w:bookmarkStart w:id="10" w:name="_Hlk207800835"/>
-      <w:r>
-        <w:rPr>
-          <w:rFonts w:ascii="Arial Narrow" w:eastAsia="Arial Narrow" w:hAnsi="Arial Narrow" w:cs="Arial Narrow"/>
-          <w:b/>
-        </w:rPr>
-        <w:t>{{ NUM_</w:t>
-      </w:r>
+      <w:proofErr w:type="gramStart"/>
+      <w:r>
+        <w:rPr>
+          <w:rFonts w:ascii="Arial Narrow" w:eastAsia="Arial Narrow" w:hAnsi="Arial Narrow" w:cs="Arial Narrow"/>
+          <w:b/>
+        </w:rPr>
+        <w:t>{{ NUM</w:t>
+      </w:r>
+      <w:proofErr w:type="gramEnd"/>
+      <w:r>
+        <w:rPr>
+          <w:rFonts w:ascii="Arial Narrow" w:eastAsia="Arial Narrow" w:hAnsi="Arial Narrow" w:cs="Arial Narrow"/>
+          <w:b/>
+        </w:rPr>
+        <w:t>_</w:t>
+      </w:r>
+      <w:proofErr w:type="gramStart"/>
       <w:r>
         <w:rPr>
           <w:rFonts w:ascii="Arial Narrow" w:eastAsia="Arial Narrow" w:hAnsi="Arial Narrow" w:cs="Arial Narrow"/>
@@ -2931,7 +3319,15 @@
           <w:rFonts w:ascii="Arial Narrow" w:eastAsia="Arial Narrow" w:hAnsi="Arial Narrow" w:cs="Arial Narrow"/>
           <w:b/>
         </w:rPr>
-        <w:t xml:space="preserve"> }}</w:t>
+        <w:t xml:space="preserve"> }</w:t>
+      </w:r>
+      <w:proofErr w:type="gramEnd"/>
+      <w:r>
+        <w:rPr>
+          <w:rFonts w:ascii="Arial Narrow" w:eastAsia="Arial Narrow" w:hAnsi="Arial Narrow" w:cs="Arial Narrow"/>
+          <w:b/>
+        </w:rPr>
+        <w:t>}</w:t>
       </w:r>
       <w:bookmarkEnd w:id="10"/>
       <w:r>
@@ -2962,13 +3358,23 @@
         </w:rPr>
       </w:pPr>
       <w:bookmarkStart w:id="11" w:name="_Hlk207800843"/>
-      <w:r>
-        <w:rPr>
-          <w:rFonts w:ascii="Arial Narrow" w:eastAsia="Arial Narrow" w:hAnsi="Arial Narrow" w:cs="Arial Narrow"/>
-          <w:b/>
-        </w:rPr>
-        <w:t>{{ NUM_</w:t>
-      </w:r>
+      <w:proofErr w:type="gramStart"/>
+      <w:r>
+        <w:rPr>
+          <w:rFonts w:ascii="Arial Narrow" w:eastAsia="Arial Narrow" w:hAnsi="Arial Narrow" w:cs="Arial Narrow"/>
+          <w:b/>
+        </w:rPr>
+        <w:t>{{ NUM</w:t>
+      </w:r>
+      <w:proofErr w:type="gramEnd"/>
+      <w:r>
+        <w:rPr>
+          <w:rFonts w:ascii="Arial Narrow" w:eastAsia="Arial Narrow" w:hAnsi="Arial Narrow" w:cs="Arial Narrow"/>
+          <w:b/>
+        </w:rPr>
+        <w:t>_</w:t>
+      </w:r>
+      <w:proofErr w:type="gramStart"/>
       <w:r>
         <w:rPr>
           <w:rFonts w:ascii="Arial Narrow" w:eastAsia="Arial Narrow" w:hAnsi="Arial Narrow" w:cs="Arial Narrow"/>
@@ -2981,7 +3387,15 @@
           <w:rFonts w:ascii="Arial Narrow" w:eastAsia="Arial Narrow" w:hAnsi="Arial Narrow" w:cs="Arial Narrow"/>
           <w:b/>
         </w:rPr>
-        <w:t xml:space="preserve"> }}</w:t>
+        <w:t xml:space="preserve"> }</w:t>
+      </w:r>
+      <w:proofErr w:type="gramEnd"/>
+      <w:r>
+        <w:rPr>
+          <w:rFonts w:ascii="Arial Narrow" w:eastAsia="Arial Narrow" w:hAnsi="Arial Narrow" w:cs="Arial Narrow"/>
+          <w:b/>
+        </w:rPr>
+        <w:t>}</w:t>
       </w:r>
       <w:r>
         <w:rPr>
@@ -3086,14 +3500,29 @@
         <w:rPr>
           <w:rFonts w:ascii="Arial Narrow" w:eastAsia="Arial Narrow" w:hAnsi="Arial Narrow" w:cs="Arial Narrow"/>
         </w:rPr>
-        <w:t>8}}</w:t>
-      </w:r>
-      <w:r>
-        <w:rPr>
-          <w:rFonts w:ascii="Arial Narrow" w:eastAsia="Arial Narrow" w:hAnsi="Arial Narrow" w:cs="Arial Narrow"/>
-          <w:color w:val="000000"/>
-        </w:rPr>
-        <w:t xml:space="preserve">PROMITENTE </w:t>
+        <w:t>8</w:t>
+      </w:r>
+      <w:proofErr w:type="gramStart"/>
+      <w:r>
+        <w:rPr>
+          <w:rFonts w:ascii="Arial Narrow" w:eastAsia="Arial Narrow" w:hAnsi="Arial Narrow" w:cs="Arial Narrow"/>
+        </w:rPr>
+        <w:t>}}</w:t>
+      </w:r>
+      <w:r>
+        <w:rPr>
+          <w:rFonts w:ascii="Arial Narrow" w:eastAsia="Arial Narrow" w:hAnsi="Arial Narrow" w:cs="Arial Narrow"/>
+          <w:color w:val="000000"/>
+        </w:rPr>
+        <w:t>PROMITENTE</w:t>
+      </w:r>
+      <w:proofErr w:type="gramEnd"/>
+      <w:r>
+        <w:rPr>
+          <w:rFonts w:ascii="Arial Narrow" w:eastAsia="Arial Narrow" w:hAnsi="Arial Narrow" w:cs="Arial Narrow"/>
+          <w:color w:val="000000"/>
+        </w:rPr>
+        <w:t xml:space="preserve"> </w:t>
       </w:r>
       <w:r>
         <w:rPr>
@@ -3205,6 +3634,7 @@
         </w:rPr>
         <w:t>19</w:t>
       </w:r>
+      <w:proofErr w:type="gramStart"/>
       <w:r>
         <w:rPr>
           <w:rFonts w:ascii="Arial Narrow" w:eastAsia="Arial Narrow" w:hAnsi="Arial Narrow" w:cs="Arial Narrow"/>
@@ -3216,7 +3646,15 @@
           <w:rFonts w:ascii="Arial Narrow" w:eastAsia="Arial Narrow" w:hAnsi="Arial Narrow" w:cs="Arial Narrow"/>
           <w:color w:val="000000"/>
         </w:rPr>
-        <w:t xml:space="preserve">PROMITENTE </w:t>
+        <w:t>PROMITENTE</w:t>
+      </w:r>
+      <w:proofErr w:type="gramEnd"/>
+      <w:r>
+        <w:rPr>
+          <w:rFonts w:ascii="Arial Narrow" w:eastAsia="Arial Narrow" w:hAnsi="Arial Narrow" w:cs="Arial Narrow"/>
+          <w:color w:val="000000"/>
+        </w:rPr>
+        <w:t xml:space="preserve"> </w:t>
       </w:r>
       <w:r>
         <w:rPr>
@@ -3342,6 +3780,7 @@
         </w:rPr>
         <w:t>19</w:t>
       </w:r>
+      <w:proofErr w:type="gramStart"/>
       <w:r>
         <w:rPr>
           <w:rFonts w:ascii="Arial Narrow" w:eastAsia="Arial Narrow" w:hAnsi="Arial Narrow" w:cs="Arial Narrow"/>
@@ -3353,7 +3792,15 @@
           <w:rFonts w:ascii="Arial Narrow" w:eastAsia="Arial Narrow" w:hAnsi="Arial Narrow" w:cs="Arial Narrow"/>
           <w:color w:val="000000"/>
         </w:rPr>
-        <w:t xml:space="preserve">PROMITENTE </w:t>
+        <w:t>PROMITENTE</w:t>
+      </w:r>
+      <w:proofErr w:type="gramEnd"/>
+      <w:r>
+        <w:rPr>
+          <w:rFonts w:ascii="Arial Narrow" w:eastAsia="Arial Narrow" w:hAnsi="Arial Narrow" w:cs="Arial Narrow"/>
+          <w:color w:val="000000"/>
+        </w:rPr>
+        <w:t xml:space="preserve"> </w:t>
       </w:r>
       <w:r>
         <w:rPr>
@@ -3405,14 +3852,29 @@
         <w:rPr>
           <w:rFonts w:ascii="Arial Narrow" w:eastAsia="Arial Narrow" w:hAnsi="Arial Narrow" w:cs="Arial Narrow"/>
         </w:rPr>
-        <w:t>{{SEXO_7}}</w:t>
-      </w:r>
-      <w:r>
-        <w:rPr>
-          <w:rFonts w:ascii="Arial Narrow" w:eastAsia="Arial Narrow" w:hAnsi="Arial Narrow" w:cs="Arial Narrow"/>
-          <w:color w:val="000000"/>
-        </w:rPr>
-        <w:t xml:space="preserve">PROMITENTE </w:t>
+        <w:t>{{SEXO_7</w:t>
+      </w:r>
+      <w:proofErr w:type="gramStart"/>
+      <w:r>
+        <w:rPr>
+          <w:rFonts w:ascii="Arial Narrow" w:eastAsia="Arial Narrow" w:hAnsi="Arial Narrow" w:cs="Arial Narrow"/>
+        </w:rPr>
+        <w:t>}}</w:t>
+      </w:r>
+      <w:r>
+        <w:rPr>
+          <w:rFonts w:ascii="Arial Narrow" w:eastAsia="Arial Narrow" w:hAnsi="Arial Narrow" w:cs="Arial Narrow"/>
+          <w:color w:val="000000"/>
+        </w:rPr>
+        <w:t>PROMITENTE</w:t>
+      </w:r>
+      <w:proofErr w:type="gramEnd"/>
+      <w:r>
+        <w:rPr>
+          <w:rFonts w:ascii="Arial Narrow" w:eastAsia="Arial Narrow" w:hAnsi="Arial Narrow" w:cs="Arial Narrow"/>
+          <w:color w:val="000000"/>
+        </w:rPr>
+        <w:t xml:space="preserve"> </w:t>
       </w:r>
       <w:r>
         <w:rPr>
@@ -3462,24 +3924,98 @@
           <w:b/>
           <w:bCs/>
         </w:rPr>
-        <w:t>{% if CLAUSULA_PROMESA %}</w:t>
-      </w:r>
+        <w:t xml:space="preserve">{% </w:t>
+      </w:r>
+      <w:proofErr w:type="spellStart"/>
       <w:r>
         <w:rPr>
           <w:rFonts w:ascii="Arial Narrow" w:eastAsia="Arial Narrow" w:hAnsi="Arial Narrow" w:cs="Arial Narrow"/>
           <w:b/>
           <w:bCs/>
-          <w:color w:val="000000"/>
-        </w:rPr>
-        <w:t>{{ CLAUSULA_PROMESA }}</w:t>
-      </w:r>
+        </w:rPr>
+        <w:t>if</w:t>
+      </w:r>
+      <w:proofErr w:type="spellEnd"/>
       <w:r>
         <w:rPr>
           <w:rFonts w:ascii="Arial Narrow" w:eastAsia="Arial Narrow" w:hAnsi="Arial Narrow" w:cs="Arial Narrow"/>
           <w:b/>
           <w:bCs/>
         </w:rPr>
-        <w:t>{% endif %}</w:t>
+        <w:t xml:space="preserve"> CLAUSULA_PROMESA </w:t>
+      </w:r>
+      <w:proofErr w:type="gramStart"/>
+      <w:r>
+        <w:rPr>
+          <w:rFonts w:ascii="Arial Narrow" w:eastAsia="Arial Narrow" w:hAnsi="Arial Narrow" w:cs="Arial Narrow"/>
+          <w:b/>
+          <w:bCs/>
+        </w:rPr>
+        <w:t>%}</w:t>
+      </w:r>
+      <w:r>
+        <w:rPr>
+          <w:rFonts w:ascii="Arial Narrow" w:eastAsia="Arial Narrow" w:hAnsi="Arial Narrow" w:cs="Arial Narrow"/>
+          <w:b/>
+          <w:bCs/>
+          <w:color w:val="000000"/>
+        </w:rPr>
+        <w:t>{{ CLAUSULA</w:t>
+      </w:r>
+      <w:proofErr w:type="gramEnd"/>
+      <w:r>
+        <w:rPr>
+          <w:rFonts w:ascii="Arial Narrow" w:eastAsia="Arial Narrow" w:hAnsi="Arial Narrow" w:cs="Arial Narrow"/>
+          <w:b/>
+          <w:bCs/>
+          <w:color w:val="000000"/>
+        </w:rPr>
+        <w:t>_</w:t>
+      </w:r>
+      <w:proofErr w:type="gramStart"/>
+      <w:r>
+        <w:rPr>
+          <w:rFonts w:ascii="Arial Narrow" w:eastAsia="Arial Narrow" w:hAnsi="Arial Narrow" w:cs="Arial Narrow"/>
+          <w:b/>
+          <w:bCs/>
+          <w:color w:val="000000"/>
+        </w:rPr>
+        <w:t>PROMESA }}</w:t>
+      </w:r>
+      <w:r>
+        <w:rPr>
+          <w:rFonts w:ascii="Arial Narrow" w:eastAsia="Arial Narrow" w:hAnsi="Arial Narrow" w:cs="Arial Narrow"/>
+          <w:b/>
+          <w:bCs/>
+        </w:rPr>
+        <w:t>{</w:t>
+      </w:r>
+      <w:proofErr w:type="gramEnd"/>
+      <w:r>
+        <w:rPr>
+          <w:rFonts w:ascii="Arial Narrow" w:eastAsia="Arial Narrow" w:hAnsi="Arial Narrow" w:cs="Arial Narrow"/>
+          <w:b/>
+          <w:bCs/>
+        </w:rPr>
+        <w:t xml:space="preserve">% </w:t>
+      </w:r>
+      <w:proofErr w:type="spellStart"/>
+      <w:r>
+        <w:rPr>
+          <w:rFonts w:ascii="Arial Narrow" w:eastAsia="Arial Narrow" w:hAnsi="Arial Narrow" w:cs="Arial Narrow"/>
+          <w:b/>
+          <w:bCs/>
+        </w:rPr>
+        <w:t>endif</w:t>
+      </w:r>
+      <w:proofErr w:type="spellEnd"/>
+      <w:r>
+        <w:rPr>
+          <w:rFonts w:ascii="Arial Narrow" w:eastAsia="Arial Narrow" w:hAnsi="Arial Narrow" w:cs="Arial Narrow"/>
+          <w:b/>
+          <w:bCs/>
+        </w:rPr>
+        <w:t xml:space="preserve"> %}</w:t>
       </w:r>
       <w:bookmarkEnd w:id="16"/>
     </w:p>
@@ -3496,13 +4032,23 @@
         </w:rPr>
       </w:pPr>
       <w:bookmarkStart w:id="17" w:name="_Hlk207801066"/>
-      <w:r>
-        <w:rPr>
-          <w:rFonts w:ascii="Arial Narrow" w:eastAsia="Arial Narrow" w:hAnsi="Arial Narrow" w:cs="Arial Narrow"/>
-          <w:b/>
-        </w:rPr>
-        <w:t>{{ NUM_</w:t>
-      </w:r>
+      <w:proofErr w:type="gramStart"/>
+      <w:r>
+        <w:rPr>
+          <w:rFonts w:ascii="Arial Narrow" w:eastAsia="Arial Narrow" w:hAnsi="Arial Narrow" w:cs="Arial Narrow"/>
+          <w:b/>
+        </w:rPr>
+        <w:t>{{ NUM</w:t>
+      </w:r>
+      <w:proofErr w:type="gramEnd"/>
+      <w:r>
+        <w:rPr>
+          <w:rFonts w:ascii="Arial Narrow" w:eastAsia="Arial Narrow" w:hAnsi="Arial Narrow" w:cs="Arial Narrow"/>
+          <w:b/>
+        </w:rPr>
+        <w:t>_</w:t>
+      </w:r>
+      <w:proofErr w:type="gramStart"/>
       <w:r>
         <w:rPr>
           <w:rFonts w:ascii="Arial Narrow" w:eastAsia="Arial Narrow" w:hAnsi="Arial Narrow" w:cs="Arial Narrow"/>
@@ -3515,7 +4061,15 @@
           <w:rFonts w:ascii="Arial Narrow" w:eastAsia="Arial Narrow" w:hAnsi="Arial Narrow" w:cs="Arial Narrow"/>
           <w:b/>
         </w:rPr>
-        <w:t xml:space="preserve"> }}</w:t>
+        <w:t xml:space="preserve"> }</w:t>
+      </w:r>
+      <w:proofErr w:type="gramEnd"/>
+      <w:r>
+        <w:rPr>
+          <w:rFonts w:ascii="Arial Narrow" w:eastAsia="Arial Narrow" w:hAnsi="Arial Narrow" w:cs="Arial Narrow"/>
+          <w:b/>
+        </w:rPr>
+        <w:t>}</w:t>
       </w:r>
       <w:r>
         <w:rPr>
@@ -3706,14 +4260,29 @@
         <w:rPr>
           <w:rFonts w:ascii="Arial Narrow" w:eastAsia="Arial Narrow" w:hAnsi="Arial Narrow" w:cs="Arial Narrow"/>
         </w:rPr>
-        <w:t>{{SEXO_8}}</w:t>
-      </w:r>
-      <w:r>
-        <w:rPr>
-          <w:rFonts w:ascii="Arial Narrow" w:eastAsia="Arial Narrow" w:hAnsi="Arial Narrow" w:cs="Arial Narrow"/>
-          <w:color w:val="000000"/>
-        </w:rPr>
-        <w:t xml:space="preserve">PROMITENTE </w:t>
+        <w:t>{{SEXO_8</w:t>
+      </w:r>
+      <w:proofErr w:type="gramStart"/>
+      <w:r>
+        <w:rPr>
+          <w:rFonts w:ascii="Arial Narrow" w:eastAsia="Arial Narrow" w:hAnsi="Arial Narrow" w:cs="Arial Narrow"/>
+        </w:rPr>
+        <w:t>}}</w:t>
+      </w:r>
+      <w:r>
+        <w:rPr>
+          <w:rFonts w:ascii="Arial Narrow" w:eastAsia="Arial Narrow" w:hAnsi="Arial Narrow" w:cs="Arial Narrow"/>
+          <w:color w:val="000000"/>
+        </w:rPr>
+        <w:t>PROMITENTE</w:t>
+      </w:r>
+      <w:proofErr w:type="gramEnd"/>
+      <w:r>
+        <w:rPr>
+          <w:rFonts w:ascii="Arial Narrow" w:eastAsia="Arial Narrow" w:hAnsi="Arial Narrow" w:cs="Arial Narrow"/>
+          <w:color w:val="000000"/>
+        </w:rPr>
+        <w:t xml:space="preserve"> </w:t>
       </w:r>
       <w:r>
         <w:rPr>
@@ -3763,14 +4332,29 @@
         <w:rPr>
           <w:rFonts w:ascii="Arial Narrow" w:eastAsia="Arial Narrow" w:hAnsi="Arial Narrow" w:cs="Arial Narrow"/>
         </w:rPr>
-        <w:t>8}}</w:t>
-      </w:r>
-      <w:r>
-        <w:rPr>
-          <w:rFonts w:ascii="Arial Narrow" w:eastAsia="Arial Narrow" w:hAnsi="Arial Narrow" w:cs="Arial Narrow"/>
-          <w:color w:val="000000"/>
-        </w:rPr>
-        <w:t xml:space="preserve">PROMITENTE </w:t>
+        <w:t>8</w:t>
+      </w:r>
+      <w:proofErr w:type="gramStart"/>
+      <w:r>
+        <w:rPr>
+          <w:rFonts w:ascii="Arial Narrow" w:eastAsia="Arial Narrow" w:hAnsi="Arial Narrow" w:cs="Arial Narrow"/>
+        </w:rPr>
+        <w:t>}}</w:t>
+      </w:r>
+      <w:r>
+        <w:rPr>
+          <w:rFonts w:ascii="Arial Narrow" w:eastAsia="Arial Narrow" w:hAnsi="Arial Narrow" w:cs="Arial Narrow"/>
+          <w:color w:val="000000"/>
+        </w:rPr>
+        <w:t>PROMITENTE</w:t>
+      </w:r>
+      <w:proofErr w:type="gramEnd"/>
+      <w:r>
+        <w:rPr>
+          <w:rFonts w:ascii="Arial Narrow" w:eastAsia="Arial Narrow" w:hAnsi="Arial Narrow" w:cs="Arial Narrow"/>
+          <w:color w:val="000000"/>
+        </w:rPr>
+        <w:t xml:space="preserve"> </w:t>
       </w:r>
       <w:r>
         <w:rPr>
@@ -3795,14 +4379,29 @@
         <w:rPr>
           <w:rFonts w:ascii="Arial Narrow" w:eastAsia="Arial Narrow" w:hAnsi="Arial Narrow" w:cs="Arial Narrow"/>
         </w:rPr>
-        <w:t>{{SEXO_7}}</w:t>
-      </w:r>
-      <w:r>
-        <w:rPr>
-          <w:rFonts w:ascii="Arial Narrow" w:eastAsia="Arial Narrow" w:hAnsi="Arial Narrow" w:cs="Arial Narrow"/>
-          <w:color w:val="000000"/>
-        </w:rPr>
-        <w:t xml:space="preserve">PROMITENTE </w:t>
+        <w:t>{{SEXO_7</w:t>
+      </w:r>
+      <w:proofErr w:type="gramStart"/>
+      <w:r>
+        <w:rPr>
+          <w:rFonts w:ascii="Arial Narrow" w:eastAsia="Arial Narrow" w:hAnsi="Arial Narrow" w:cs="Arial Narrow"/>
+        </w:rPr>
+        <w:t>}}</w:t>
+      </w:r>
+      <w:r>
+        <w:rPr>
+          <w:rFonts w:ascii="Arial Narrow" w:eastAsia="Arial Narrow" w:hAnsi="Arial Narrow" w:cs="Arial Narrow"/>
+          <w:color w:val="000000"/>
+        </w:rPr>
+        <w:t>PROMITENTE</w:t>
+      </w:r>
+      <w:proofErr w:type="gramEnd"/>
+      <w:r>
+        <w:rPr>
+          <w:rFonts w:ascii="Arial Narrow" w:eastAsia="Arial Narrow" w:hAnsi="Arial Narrow" w:cs="Arial Narrow"/>
+          <w:color w:val="000000"/>
+        </w:rPr>
+        <w:t xml:space="preserve"> </w:t>
       </w:r>
       <w:r>
         <w:rPr>
@@ -3877,12 +4476,37 @@
         </w:rPr>
       </w:pPr>
       <w:bookmarkStart w:id="21" w:name="_Hlk207801105"/>
-      <w:r>
-        <w:rPr>
-          <w:rFonts w:ascii="Arial Narrow" w:eastAsia="Arial Narrow" w:hAnsi="Arial Narrow" w:cs="Arial Narrow"/>
-          <w:b/>
-        </w:rPr>
-        <w:t>{{ NUM_DECIMA }}</w:t>
+      <w:proofErr w:type="gramStart"/>
+      <w:r>
+        <w:rPr>
+          <w:rFonts w:ascii="Arial Narrow" w:eastAsia="Arial Narrow" w:hAnsi="Arial Narrow" w:cs="Arial Narrow"/>
+          <w:b/>
+        </w:rPr>
+        <w:t>{{ NUM</w:t>
+      </w:r>
+      <w:proofErr w:type="gramEnd"/>
+      <w:r>
+        <w:rPr>
+          <w:rFonts w:ascii="Arial Narrow" w:eastAsia="Arial Narrow" w:hAnsi="Arial Narrow" w:cs="Arial Narrow"/>
+          <w:b/>
+        </w:rPr>
+        <w:t>_</w:t>
+      </w:r>
+      <w:proofErr w:type="gramStart"/>
+      <w:r>
+        <w:rPr>
+          <w:rFonts w:ascii="Arial Narrow" w:eastAsia="Arial Narrow" w:hAnsi="Arial Narrow" w:cs="Arial Narrow"/>
+          <w:b/>
+        </w:rPr>
+        <w:t>DECIMA }</w:t>
+      </w:r>
+      <w:proofErr w:type="gramEnd"/>
+      <w:r>
+        <w:rPr>
+          <w:rFonts w:ascii="Arial Narrow" w:eastAsia="Arial Narrow" w:hAnsi="Arial Narrow" w:cs="Arial Narrow"/>
+          <w:b/>
+        </w:rPr>
+        <w:t>}</w:t>
       </w:r>
       <w:bookmarkEnd w:id="21"/>
       <w:r>
@@ -4080,6 +4704,7 @@
         </w:rPr>
         <w:t>19</w:t>
       </w:r>
+      <w:proofErr w:type="gramStart"/>
       <w:r>
         <w:rPr>
           <w:rFonts w:ascii="Arial Narrow" w:eastAsia="Arial Narrow" w:hAnsi="Arial Narrow" w:cs="Arial Narrow"/>
@@ -4091,7 +4716,15 @@
           <w:rFonts w:ascii="Arial Narrow" w:eastAsia="Arial Narrow" w:hAnsi="Arial Narrow" w:cs="Arial Narrow"/>
           <w:color w:val="000000"/>
         </w:rPr>
-        <w:t xml:space="preserve">PROMITENTE </w:t>
+        <w:t>PROMITENTE</w:t>
+      </w:r>
+      <w:proofErr w:type="gramEnd"/>
+      <w:r>
+        <w:rPr>
+          <w:rFonts w:ascii="Arial Narrow" w:eastAsia="Arial Narrow" w:hAnsi="Arial Narrow" w:cs="Arial Narrow"/>
+          <w:color w:val="000000"/>
+        </w:rPr>
+        <w:t xml:space="preserve"> </w:t>
       </w:r>
       <w:r>
         <w:rPr>
@@ -4442,14 +5075,29 @@
         <w:rPr>
           <w:rFonts w:ascii="Arial Narrow" w:eastAsia="Arial Narrow" w:hAnsi="Arial Narrow" w:cs="Arial Narrow"/>
         </w:rPr>
-        <w:t>{{SEXO_7}}</w:t>
-      </w:r>
-      <w:r>
-        <w:rPr>
-          <w:rFonts w:ascii="Arial Narrow" w:eastAsia="Arial Narrow" w:hAnsi="Arial Narrow" w:cs="Arial Narrow"/>
-          <w:color w:val="000000"/>
-        </w:rPr>
-        <w:t xml:space="preserve">PROMITENTE </w:t>
+        <w:t>{{SEXO_7</w:t>
+      </w:r>
+      <w:proofErr w:type="gramStart"/>
+      <w:r>
+        <w:rPr>
+          <w:rFonts w:ascii="Arial Narrow" w:eastAsia="Arial Narrow" w:hAnsi="Arial Narrow" w:cs="Arial Narrow"/>
+        </w:rPr>
+        <w:t>}}</w:t>
+      </w:r>
+      <w:r>
+        <w:rPr>
+          <w:rFonts w:ascii="Arial Narrow" w:eastAsia="Arial Narrow" w:hAnsi="Arial Narrow" w:cs="Arial Narrow"/>
+          <w:color w:val="000000"/>
+        </w:rPr>
+        <w:t>PROMITENTE</w:t>
+      </w:r>
+      <w:proofErr w:type="gramEnd"/>
+      <w:r>
+        <w:rPr>
+          <w:rFonts w:ascii="Arial Narrow" w:eastAsia="Arial Narrow" w:hAnsi="Arial Narrow" w:cs="Arial Narrow"/>
+          <w:color w:val="000000"/>
+        </w:rPr>
+        <w:t xml:space="preserve"> </w:t>
       </w:r>
       <w:r>
         <w:rPr>
@@ -4520,26 +5168,51 @@
         </w:rPr>
       </w:pPr>
       <w:bookmarkStart w:id="27" w:name="_Hlk207801170"/>
-      <w:r>
-        <w:rPr>
-          <w:rFonts w:ascii="Arial Narrow" w:eastAsia="Arial Narrow" w:hAnsi="Arial Narrow" w:cs="Arial Narrow"/>
-          <w:b/>
-        </w:rPr>
-        <w:t>{{ NUM_</w:t>
-      </w:r>
-      <w:r>
-        <w:rPr>
-          <w:rFonts w:ascii="Arial Narrow" w:eastAsia="Arial Narrow" w:hAnsi="Arial Narrow" w:cs="Arial Narrow"/>
-          <w:b/>
-        </w:rPr>
-        <w:t>DECIMA_PRIMERA</w:t>
-      </w:r>
-      <w:r>
-        <w:rPr>
-          <w:rFonts w:ascii="Arial Narrow" w:eastAsia="Arial Narrow" w:hAnsi="Arial Narrow" w:cs="Arial Narrow"/>
-          <w:b/>
-        </w:rPr>
-        <w:t xml:space="preserve"> }}</w:t>
+      <w:proofErr w:type="gramStart"/>
+      <w:r>
+        <w:rPr>
+          <w:rFonts w:ascii="Arial Narrow" w:eastAsia="Arial Narrow" w:hAnsi="Arial Narrow" w:cs="Arial Narrow"/>
+          <w:b/>
+        </w:rPr>
+        <w:t>{{ NUM</w:t>
+      </w:r>
+      <w:proofErr w:type="gramEnd"/>
+      <w:r>
+        <w:rPr>
+          <w:rFonts w:ascii="Arial Narrow" w:eastAsia="Arial Narrow" w:hAnsi="Arial Narrow" w:cs="Arial Narrow"/>
+          <w:b/>
+        </w:rPr>
+        <w:t>_</w:t>
+      </w:r>
+      <w:r>
+        <w:rPr>
+          <w:rFonts w:ascii="Arial Narrow" w:eastAsia="Arial Narrow" w:hAnsi="Arial Narrow" w:cs="Arial Narrow"/>
+          <w:b/>
+        </w:rPr>
+        <w:t>DECIMA_</w:t>
+      </w:r>
+      <w:proofErr w:type="gramStart"/>
+      <w:r>
+        <w:rPr>
+          <w:rFonts w:ascii="Arial Narrow" w:eastAsia="Arial Narrow" w:hAnsi="Arial Narrow" w:cs="Arial Narrow"/>
+          <w:b/>
+        </w:rPr>
+        <w:t>PRIMERA</w:t>
+      </w:r>
+      <w:r>
+        <w:rPr>
+          <w:rFonts w:ascii="Arial Narrow" w:eastAsia="Arial Narrow" w:hAnsi="Arial Narrow" w:cs="Arial Narrow"/>
+          <w:b/>
+        </w:rPr>
+        <w:t xml:space="preserve"> }</w:t>
+      </w:r>
+      <w:proofErr w:type="gramEnd"/>
+      <w:r>
+        <w:rPr>
+          <w:rFonts w:ascii="Arial Narrow" w:eastAsia="Arial Narrow" w:hAnsi="Arial Narrow" w:cs="Arial Narrow"/>
+          <w:b/>
+        </w:rPr>
+        <w:t>}</w:t>
       </w:r>
       <w:bookmarkEnd w:id="27"/>
       <w:r>
@@ -4584,7 +5257,21 @@
         <w:rPr>
           <w:rFonts w:ascii="Arial Narrow" w:eastAsia="Arial Narrow" w:hAnsi="Arial Narrow" w:cs="Arial Narrow"/>
         </w:rPr>
-        <w:t xml:space="preserve"> NO REALICE EL PAGO TOTAL DEL PRECIO PACTADO EN LA FECHA ESTIPULADA EN EL PRESENTE CONTRATO, Y NO NOTIFIQUE POR ESCRITO {{SEXO_7}}PROMITENTE {{SEXO_2}}</w:t>
+        <w:t xml:space="preserve"> NO REALICE EL PAGO TOTAL DEL PRECIO PACTADO EN LA FECHA ESTIPULADA EN EL PRESENTE CONTRATO, Y NO NOTIFIQUE POR ESCRITO {{SEXO_7</w:t>
+      </w:r>
+      <w:proofErr w:type="gramStart"/>
+      <w:r>
+        <w:rPr>
+          <w:rFonts w:ascii="Arial Narrow" w:eastAsia="Arial Narrow" w:hAnsi="Arial Narrow" w:cs="Arial Narrow"/>
+        </w:rPr>
+        <w:t>}}PROMITENTE</w:t>
+      </w:r>
+      <w:proofErr w:type="gramEnd"/>
+      <w:r>
+        <w:rPr>
+          <w:rFonts w:ascii="Arial Narrow" w:eastAsia="Arial Narrow" w:hAnsi="Arial Narrow" w:cs="Arial Narrow"/>
+        </w:rPr>
+        <w:t xml:space="preserve"> {{SEXO_2}}</w:t>
       </w:r>
       <w:r>
         <w:rPr>
@@ -4686,11 +5373,19 @@
         </w:rPr>
         <w:t>19</w:t>
       </w:r>
-      <w:r>
-        <w:rPr>
-          <w:rFonts w:ascii="Arial Narrow" w:eastAsia="Arial Narrow" w:hAnsi="Arial Narrow" w:cs="Arial Narrow"/>
-        </w:rPr>
-        <w:t>}}PROMITENTE {{SEXO_4}}</w:t>
+      <w:proofErr w:type="gramStart"/>
+      <w:r>
+        <w:rPr>
+          <w:rFonts w:ascii="Arial Narrow" w:eastAsia="Arial Narrow" w:hAnsi="Arial Narrow" w:cs="Arial Narrow"/>
+        </w:rPr>
+        <w:t>}}PROMITENTE</w:t>
+      </w:r>
+      <w:proofErr w:type="gramEnd"/>
+      <w:r>
+        <w:rPr>
+          <w:rFonts w:ascii="Arial Narrow" w:eastAsia="Arial Narrow" w:hAnsi="Arial Narrow" w:cs="Arial Narrow"/>
+        </w:rPr>
+        <w:t xml:space="preserve"> {{SEXO_4}}</w:t>
       </w:r>
       <w:r>
         <w:rPr>
@@ -4762,11 +5457,19 @@
         </w:rPr>
         <w:t>7</w:t>
       </w:r>
-      <w:r>
-        <w:rPr>
-          <w:rFonts w:ascii="Arial Narrow" w:eastAsia="Arial Narrow" w:hAnsi="Arial Narrow" w:cs="Arial Narrow"/>
-        </w:rPr>
-        <w:t>}}PROMITENTE {{SEXO_</w:t>
+      <w:proofErr w:type="gramStart"/>
+      <w:r>
+        <w:rPr>
+          <w:rFonts w:ascii="Arial Narrow" w:eastAsia="Arial Narrow" w:hAnsi="Arial Narrow" w:cs="Arial Narrow"/>
+        </w:rPr>
+        <w:t>}}PROMITENTE</w:t>
+      </w:r>
+      <w:proofErr w:type="gramEnd"/>
+      <w:r>
+        <w:rPr>
+          <w:rFonts w:ascii="Arial Narrow" w:eastAsia="Arial Narrow" w:hAnsi="Arial Narrow" w:cs="Arial Narrow"/>
+        </w:rPr>
+        <w:t xml:space="preserve"> {{SEXO_</w:t>
       </w:r>
       <w:r>
         <w:rPr>
@@ -4804,26 +5507,51 @@
         </w:rPr>
       </w:pPr>
       <w:bookmarkStart w:id="31" w:name="_Hlk207801234"/>
-      <w:r>
-        <w:rPr>
-          <w:rFonts w:ascii="Arial Narrow" w:eastAsia="Arial Narrow" w:hAnsi="Arial Narrow" w:cs="Arial Narrow"/>
-          <w:b/>
-        </w:rPr>
-        <w:t>{{ NUM_</w:t>
-      </w:r>
-      <w:r>
-        <w:rPr>
-          <w:rFonts w:ascii="Arial Narrow" w:eastAsia="Arial Narrow" w:hAnsi="Arial Narrow" w:cs="Arial Narrow"/>
-          <w:b/>
-        </w:rPr>
-        <w:t>DECIMA_SEGUNDA</w:t>
-      </w:r>
-      <w:r>
-        <w:rPr>
-          <w:rFonts w:ascii="Arial Narrow" w:eastAsia="Arial Narrow" w:hAnsi="Arial Narrow" w:cs="Arial Narrow"/>
-          <w:b/>
-        </w:rPr>
-        <w:t xml:space="preserve"> }}</w:t>
+      <w:proofErr w:type="gramStart"/>
+      <w:r>
+        <w:rPr>
+          <w:rFonts w:ascii="Arial Narrow" w:eastAsia="Arial Narrow" w:hAnsi="Arial Narrow" w:cs="Arial Narrow"/>
+          <w:b/>
+        </w:rPr>
+        <w:t>{{ NUM</w:t>
+      </w:r>
+      <w:proofErr w:type="gramEnd"/>
+      <w:r>
+        <w:rPr>
+          <w:rFonts w:ascii="Arial Narrow" w:eastAsia="Arial Narrow" w:hAnsi="Arial Narrow" w:cs="Arial Narrow"/>
+          <w:b/>
+        </w:rPr>
+        <w:t>_</w:t>
+      </w:r>
+      <w:r>
+        <w:rPr>
+          <w:rFonts w:ascii="Arial Narrow" w:eastAsia="Arial Narrow" w:hAnsi="Arial Narrow" w:cs="Arial Narrow"/>
+          <w:b/>
+        </w:rPr>
+        <w:t>DECIMA_</w:t>
+      </w:r>
+      <w:proofErr w:type="gramStart"/>
+      <w:r>
+        <w:rPr>
+          <w:rFonts w:ascii="Arial Narrow" w:eastAsia="Arial Narrow" w:hAnsi="Arial Narrow" w:cs="Arial Narrow"/>
+          <w:b/>
+        </w:rPr>
+        <w:t>SEGUNDA</w:t>
+      </w:r>
+      <w:r>
+        <w:rPr>
+          <w:rFonts w:ascii="Arial Narrow" w:eastAsia="Arial Narrow" w:hAnsi="Arial Narrow" w:cs="Arial Narrow"/>
+          <w:b/>
+        </w:rPr>
+        <w:t xml:space="preserve"> }</w:t>
+      </w:r>
+      <w:proofErr w:type="gramEnd"/>
+      <w:r>
+        <w:rPr>
+          <w:rFonts w:ascii="Arial Narrow" w:eastAsia="Arial Narrow" w:hAnsi="Arial Narrow" w:cs="Arial Narrow"/>
+          <w:b/>
+        </w:rPr>
+        <w:t>}</w:t>
       </w:r>
       <w:bookmarkEnd w:id="31"/>
       <w:r>
@@ -4914,26 +5642,51 @@
         </w:rPr>
       </w:pPr>
       <w:bookmarkStart w:id="32" w:name="_Hlk207801268"/>
-      <w:r>
-        <w:rPr>
-          <w:rFonts w:ascii="Arial Narrow" w:eastAsia="Arial Narrow" w:hAnsi="Arial Narrow" w:cs="Arial Narrow"/>
-          <w:b/>
-        </w:rPr>
-        <w:t>{{ NUM_</w:t>
-      </w:r>
-      <w:r>
-        <w:rPr>
-          <w:rFonts w:ascii="Arial Narrow" w:eastAsia="Arial Narrow" w:hAnsi="Arial Narrow" w:cs="Arial Narrow"/>
-          <w:b/>
-        </w:rPr>
-        <w:t>DECIMA_TERCERA</w:t>
-      </w:r>
-      <w:r>
-        <w:rPr>
-          <w:rFonts w:ascii="Arial Narrow" w:eastAsia="Arial Narrow" w:hAnsi="Arial Narrow" w:cs="Arial Narrow"/>
-          <w:b/>
-        </w:rPr>
-        <w:t xml:space="preserve"> }}</w:t>
+      <w:proofErr w:type="gramStart"/>
+      <w:r>
+        <w:rPr>
+          <w:rFonts w:ascii="Arial Narrow" w:eastAsia="Arial Narrow" w:hAnsi="Arial Narrow" w:cs="Arial Narrow"/>
+          <w:b/>
+        </w:rPr>
+        <w:t>{{ NUM</w:t>
+      </w:r>
+      <w:proofErr w:type="gramEnd"/>
+      <w:r>
+        <w:rPr>
+          <w:rFonts w:ascii="Arial Narrow" w:eastAsia="Arial Narrow" w:hAnsi="Arial Narrow" w:cs="Arial Narrow"/>
+          <w:b/>
+        </w:rPr>
+        <w:t>_</w:t>
+      </w:r>
+      <w:r>
+        <w:rPr>
+          <w:rFonts w:ascii="Arial Narrow" w:eastAsia="Arial Narrow" w:hAnsi="Arial Narrow" w:cs="Arial Narrow"/>
+          <w:b/>
+        </w:rPr>
+        <w:t>DECIMA_</w:t>
+      </w:r>
+      <w:proofErr w:type="gramStart"/>
+      <w:r>
+        <w:rPr>
+          <w:rFonts w:ascii="Arial Narrow" w:eastAsia="Arial Narrow" w:hAnsi="Arial Narrow" w:cs="Arial Narrow"/>
+          <w:b/>
+        </w:rPr>
+        <w:t>TERCERA</w:t>
+      </w:r>
+      <w:r>
+        <w:rPr>
+          <w:rFonts w:ascii="Arial Narrow" w:eastAsia="Arial Narrow" w:hAnsi="Arial Narrow" w:cs="Arial Narrow"/>
+          <w:b/>
+        </w:rPr>
+        <w:t xml:space="preserve"> }</w:t>
+      </w:r>
+      <w:proofErr w:type="gramEnd"/>
+      <w:r>
+        <w:rPr>
+          <w:rFonts w:ascii="Arial Narrow" w:eastAsia="Arial Narrow" w:hAnsi="Arial Narrow" w:cs="Arial Narrow"/>
+          <w:b/>
+        </w:rPr>
+        <w:t>}</w:t>
       </w:r>
       <w:bookmarkEnd w:id="32"/>
       <w:r>
@@ -5189,7 +5942,35 @@
         <w:rPr>
           <w:rFonts w:ascii="Arial Narrow" w:eastAsia="Arial Narrow" w:hAnsi="Arial Narrow" w:cs="Arial Narrow"/>
         </w:rPr>
-        <w:t>{{NOMBRE_COMPRADOR}}                                                             {{NOMBRE_VENDEDOR}}</w:t>
+        <w:t>{{NOMBRE_COMPRADOR</w:t>
+      </w:r>
+      <w:proofErr w:type="gramStart"/>
+      <w:r>
+        <w:rPr>
+          <w:rFonts w:ascii="Arial Narrow" w:eastAsia="Arial Narrow" w:hAnsi="Arial Narrow" w:cs="Arial Narrow"/>
+        </w:rPr>
+        <w:t xml:space="preserve">}}   </w:t>
+      </w:r>
+      <w:proofErr w:type="gramEnd"/>
+      <w:r>
+        <w:rPr>
+          <w:rFonts w:ascii="Arial Narrow" w:eastAsia="Arial Narrow" w:hAnsi="Arial Narrow" w:cs="Arial Narrow"/>
+        </w:rPr>
+        <w:t xml:space="preserve">                                                       </w:t>
+      </w:r>
+      <w:proofErr w:type="gramStart"/>
+      <w:r>
+        <w:rPr>
+          <w:rFonts w:ascii="Arial Narrow" w:eastAsia="Arial Narrow" w:hAnsi="Arial Narrow" w:cs="Arial Narrow"/>
+        </w:rPr>
+        <w:t xml:space="preserve">   {</w:t>
+      </w:r>
+      <w:proofErr w:type="gramEnd"/>
+      <w:r>
+        <w:rPr>
+          <w:rFonts w:ascii="Arial Narrow" w:eastAsia="Arial Narrow" w:hAnsi="Arial Narrow" w:cs="Arial Narrow"/>
+        </w:rPr>
+        <w:t>{NOMBRE_VENDEDOR}}</w:t>
       </w:r>
       <w:r>
         <w:rPr>
@@ -5535,7 +6316,7 @@
               </wp:anchor>
             </w:drawing>
           </mc:Choice>
-          <mc:Fallback xmlns:cr="http://schemas.microsoft.com/office/comments/2020/reactions" xmlns="http://schemas.microsoft.com/office/tasks/2019/documenttasks" xmlns:dgm="http://schemas.openxmlformats.org/drawingml/2006/diagram" xmlns:lc="http://schemas.openxmlformats.org/drawingml/2006/lockedCanvas" xmlns:c="http://schemas.openxmlformats.org/drawingml/2006/chart" xmlns:pic="http://schemas.openxmlformats.org/drawingml/2006/picture" xmlns:a="http://schemas.openxmlformats.org/drawingml/2006/main" xmlns:sl="http://schemas.openxmlformats.org/schemaLibrary/2006/main">
+          <mc:Fallback xmlns:sl="http://schemas.openxmlformats.org/schemaLibrary/2006/main" xmlns:a="http://schemas.openxmlformats.org/drawingml/2006/main" xmlns:pic="http://schemas.openxmlformats.org/drawingml/2006/picture" xmlns:c="http://schemas.openxmlformats.org/drawingml/2006/chart" xmlns:lc="http://schemas.openxmlformats.org/drawingml/2006/lockedCanvas" xmlns:dgm="http://schemas.openxmlformats.org/drawingml/2006/diagram" xmlns="http://schemas.microsoft.com/office/tasks/2019/documenttasks" xmlns:cr="http://schemas.microsoft.com/office/comments/2020/reactions">
             <w:drawing>
               <wp:anchor allowOverlap="1" behindDoc="0" distB="0" distT="0" distL="114300" distR="114300" hidden="0" layoutInCell="1" locked="0" relativeHeight="0" simplePos="0">
                 <wp:simplePos x="0" y="0"/>
@@ -5629,7 +6410,7 @@
               </wp:anchor>
             </w:drawing>
           </mc:Choice>
-          <mc:Fallback xmlns:cr="http://schemas.microsoft.com/office/comments/2020/reactions" xmlns="http://schemas.microsoft.com/office/tasks/2019/documenttasks" xmlns:dgm="http://schemas.openxmlformats.org/drawingml/2006/diagram" xmlns:lc="http://schemas.openxmlformats.org/drawingml/2006/lockedCanvas" xmlns:c="http://schemas.openxmlformats.org/drawingml/2006/chart" xmlns:pic="http://schemas.openxmlformats.org/drawingml/2006/picture" xmlns:a="http://schemas.openxmlformats.org/drawingml/2006/main" xmlns:sl="http://schemas.openxmlformats.org/schemaLibrary/2006/main">
+          <mc:Fallback xmlns:sl="http://schemas.openxmlformats.org/schemaLibrary/2006/main" xmlns:a="http://schemas.openxmlformats.org/drawingml/2006/main" xmlns:pic="http://schemas.openxmlformats.org/drawingml/2006/picture" xmlns:c="http://schemas.openxmlformats.org/drawingml/2006/chart" xmlns:lc="http://schemas.openxmlformats.org/drawingml/2006/lockedCanvas" xmlns:dgm="http://schemas.openxmlformats.org/drawingml/2006/diagram" xmlns="http://schemas.microsoft.com/office/tasks/2019/documenttasks" xmlns:cr="http://schemas.microsoft.com/office/comments/2020/reactions">
             <w:drawing>
               <wp:anchor allowOverlap="1" behindDoc="0" distB="0" distT="0" distL="114300" distR="114300" hidden="0" layoutInCell="1" locked="0" relativeHeight="0" simplePos="0">
                 <wp:simplePos x="0" y="0"/>
@@ -5794,7 +6575,7 @@
       <w:rPr>
         <w:noProof/>
       </w:rPr>
-      <w:pict w14:anchorId="1028BC65">
+      <w:pict w14:anchorId="419EB85C">
         <v:shapetype id="_x0000_t75" coordsize="21600,21600" o:spt="75" o:preferrelative="t" path="m@4@5l@4@11@9@11@9@5xe" filled="f" stroked="f">
           <v:stroke joinstyle="miter"/>
           <v:formulas>
@@ -5814,7 +6595,7 @@
           <v:path o:extrusionok="f" gradientshapeok="t" o:connecttype="rect"/>
           <o:lock v:ext="edit" aspectratio="t"/>
         </v:shapetype>
-        <v:shape id="WordPictureWatermark203961860" o:spid="_x0000_s1026" type="#_x0000_t75" style="position:absolute;margin-left:0;margin-top:0;width:612pt;height:14in;z-index:-251657216;mso-position-horizontal:center;mso-position-horizontal-relative:margin;mso-position-vertical:center;mso-position-vertical-relative:margin" o:allowincell="f">
+        <v:shape id="WordPictureWatermark8321938" o:spid="_x0000_s1029" type="#_x0000_t75" style="position:absolute;margin-left:0;margin-top:0;width:612pt;height:14in;z-index:-251657216;mso-position-horizontal:center;mso-position-horizontal-relative:margin;mso-position-vertical:center;mso-position-vertical-relative:margin" o:allowincell="f">
           <v:imagedata r:id="rId1" o:title="Hojamembretada-Oficio-GrupoJora_page-0001"/>
         </v:shape>
       </w:pict>
@@ -5849,7 +6630,7 @@
         <w:noProof/>
         <w:color w:val="000000"/>
       </w:rPr>
-      <w:pict w14:anchorId="1B264F88">
+      <w:pict w14:anchorId="60FCC713">
         <v:shapetype id="_x0000_t75" coordsize="21600,21600" o:spt="75" o:preferrelative="t" path="m@4@5l@4@11@9@11@9@5xe" filled="f" stroked="f">
           <v:stroke joinstyle="miter"/>
           <v:formulas>
@@ -5869,7 +6650,7 @@
           <v:path o:extrusionok="f" gradientshapeok="t" o:connecttype="rect"/>
           <o:lock v:ext="edit" aspectratio="t"/>
         </v:shapetype>
-        <v:shape id="WordPictureWatermark203961861" o:spid="_x0000_s1027" type="#_x0000_t75" style="position:absolute;left:0;text-align:left;margin-left:0;margin-top:0;width:612pt;height:14in;z-index:-251656192;mso-position-horizontal:center;mso-position-horizontal-relative:margin;mso-position-vertical:center;mso-position-vertical-relative:margin" o:allowincell="f">
+        <v:shape id="WordPictureWatermark8321939" o:spid="_x0000_s1030" type="#_x0000_t75" style="position:absolute;left:0;text-align:left;margin-left:0;margin-top:0;width:612pt;height:14in;z-index:-251656192;mso-position-horizontal:center;mso-position-horizontal-relative:margin;mso-position-vertical:center;mso-position-vertical-relative:margin" o:allowincell="f">
           <v:imagedata r:id="rId1" o:title="Hojamembretada-Oficio-GrupoJora_page-0001"/>
         </v:shape>
       </w:pict>
@@ -5938,7 +6719,7 @@
       <w:rPr>
         <w:noProof/>
       </w:rPr>
-      <w:pict w14:anchorId="7271E1DA">
+      <w:pict w14:anchorId="39209AF9">
         <v:shapetype id="_x0000_t75" coordsize="21600,21600" o:spt="75" o:preferrelative="t" path="m@4@5l@4@11@9@11@9@5xe" filled="f" stroked="f">
           <v:stroke joinstyle="miter"/>
           <v:formulas>
@@ -5958,7 +6739,7 @@
           <v:path o:extrusionok="f" gradientshapeok="t" o:connecttype="rect"/>
           <o:lock v:ext="edit" aspectratio="t"/>
         </v:shapetype>
-        <v:shape id="WordPictureWatermark203961859" o:spid="_x0000_s1025" type="#_x0000_t75" style="position:absolute;margin-left:0;margin-top:0;width:612pt;height:14in;z-index:-251658240;mso-position-horizontal:center;mso-position-horizontal-relative:margin;mso-position-vertical:center;mso-position-vertical-relative:margin" o:allowincell="f">
+        <v:shape id="WordPictureWatermark8321937" o:spid="_x0000_s1028" type="#_x0000_t75" style="position:absolute;margin-left:0;margin-top:0;width:612pt;height:14in;z-index:-251658240;mso-position-horizontal:center;mso-position-horizontal-relative:margin;mso-position-vertical:center;mso-position-vertical-relative:margin" o:allowincell="f">
           <v:imagedata r:id="rId1" o:title="Hojamembretada-Oficio-GrupoJora_page-0001"/>
         </v:shape>
       </w:pict>
@@ -7798,7 +8579,6 @@
   <w:style w:type="character" w:default="1" w:styleId="Fuentedeprrafopredeter">
     <w:name w:val="Default Paragraph Font"/>
     <w:uiPriority w:val="1"/>
-    <w:semiHidden/>
     <w:unhideWhenUsed/>
   </w:style>
   <w:style w:type="table" w:default="1" w:styleId="Tablanormal">

</xml_diff>